<commit_message>
Update chroma_db và hoàn thiện app
</commit_message>
<xml_diff>
--- a/data-rag/tongquan.docx
+++ b/data-rag/tongquan.docx
@@ -1,6 +1,6 @@
 
 <file path=word/document.xml><?xml version="1.0" encoding="utf-8"?>
-<w:document xmlns:wpc="http://schemas.microsoft.com/office/word/2010/wordprocessingCanvas" xmlns:cx="http://schemas.microsoft.com/office/drawing/2014/chartex" xmlns:cx1="http://schemas.microsoft.com/office/drawing/2015/9/8/chartex" xmlns:cx2="http://schemas.microsoft.com/office/drawing/2015/10/21/chartex" xmlns:cx3="http://schemas.microsoft.com/office/drawing/2016/5/9/chartex" xmlns:cx4="http://schemas.microsoft.com/office/drawing/2016/5/10/chartex" xmlns:cx5="http://schemas.microsoft.com/office/drawing/2016/5/11/chartex" xmlns:cx6="http://schemas.microsoft.com/office/drawing/2016/5/12/chartex" xmlns:cx7="http://schemas.microsoft.com/office/drawing/2016/5/13/chartex" xmlns:cx8="http://schemas.microsoft.com/office/drawing/2016/5/14/chartex" xmlns:mc="http://schemas.openxmlformats.org/markup-compatibility/2006" xmlns:aink="http://schemas.microsoft.com/office/drawing/2016/ink" xmlns:am3d="http://schemas.microsoft.com/office/drawing/2017/model3d" xmlns:o="urn:schemas-microsoft-com:office:office" xmlns:r="http://schemas.openxmlformats.org/officeDocument/2006/relationships" xmlns:m="http://schemas.openxmlformats.org/officeDocument/2006/math" xmlns:v="urn:schemas-microsoft-com:vml" xmlns:wp14="http://schemas.microsoft.com/office/word/2010/wordprocessingDrawing" xmlns:wp="http://schemas.openxmlformats.org/drawingml/2006/wordprocessingDrawing" xmlns:w10="urn:schemas-microsoft-com:office:word" xmlns:w="http://schemas.openxmlformats.org/wordprocessingml/2006/main" xmlns:w14="http://schemas.microsoft.com/office/word/2010/wordml" xmlns:w15="http://schemas.microsoft.com/office/word/2012/wordml" xmlns:w16cex="http://schemas.microsoft.com/office/word/2018/wordml/cex" xmlns:w16cid="http://schemas.microsoft.com/office/word/2016/wordml/cid" xmlns:w16="http://schemas.microsoft.com/office/word/2018/wordml" xmlns:w16sdtdh="http://schemas.microsoft.com/office/word/2020/wordml/sdtdatahash" xmlns:w16se="http://schemas.microsoft.com/office/word/2015/wordml/symex" xmlns:wpg="http://schemas.microsoft.com/office/word/2010/wordprocessingGroup" xmlns:wpi="http://schemas.microsoft.com/office/word/2010/wordprocessingInk" xmlns:wne="http://schemas.microsoft.com/office/word/2006/wordml" xmlns:wps="http://schemas.microsoft.com/office/word/2010/wordprocessingShape" mc:Ignorable="w14 w15 w16se w16cid w16 w16cex w16sdtdh wp14">
+<w:document xmlns:wpc="http://schemas.microsoft.com/office/word/2010/wordprocessingCanvas" xmlns:cx="http://schemas.microsoft.com/office/drawing/2014/chartex" xmlns:cx1="http://schemas.microsoft.com/office/drawing/2015/9/8/chartex" xmlns:cx2="http://schemas.microsoft.com/office/drawing/2015/10/21/chartex" xmlns:cx3="http://schemas.microsoft.com/office/drawing/2016/5/9/chartex" xmlns:cx4="http://schemas.microsoft.com/office/drawing/2016/5/10/chartex" xmlns:cx5="http://schemas.microsoft.com/office/drawing/2016/5/11/chartex" xmlns:cx6="http://schemas.microsoft.com/office/drawing/2016/5/12/chartex" xmlns:cx7="http://schemas.microsoft.com/office/drawing/2016/5/13/chartex" xmlns:cx8="http://schemas.microsoft.com/office/drawing/2016/5/14/chartex" xmlns:mc="http://schemas.openxmlformats.org/markup-compatibility/2006" xmlns:aink="http://schemas.microsoft.com/office/drawing/2016/ink" xmlns:am3d="http://schemas.microsoft.com/office/drawing/2017/model3d" xmlns:o="urn:schemas-microsoft-com:office:office" xmlns:oel="http://schemas.microsoft.com/office/2019/extlst" xmlns:r="http://schemas.openxmlformats.org/officeDocument/2006/relationships" xmlns:m="http://schemas.openxmlformats.org/officeDocument/2006/math" xmlns:v="urn:schemas-microsoft-com:vml" xmlns:wp14="http://schemas.microsoft.com/office/word/2010/wordprocessingDrawing" xmlns:wp="http://schemas.openxmlformats.org/drawingml/2006/wordprocessingDrawing" xmlns:w10="urn:schemas-microsoft-com:office:word" xmlns:w="http://schemas.openxmlformats.org/wordprocessingml/2006/main" xmlns:w14="http://schemas.microsoft.com/office/word/2010/wordml" xmlns:w15="http://schemas.microsoft.com/office/word/2012/wordml" xmlns:w16cex="http://schemas.microsoft.com/office/word/2018/wordml/cex" xmlns:w16cid="http://schemas.microsoft.com/office/word/2016/wordml/cid" xmlns:w16="http://schemas.microsoft.com/office/word/2018/wordml" xmlns:w16du="http://schemas.microsoft.com/office/word/2023/wordml/word16du" xmlns:w16sdtdh="http://schemas.microsoft.com/office/word/2020/wordml/sdtdatahash" xmlns:w16sdtfl="http://schemas.microsoft.com/office/word/2024/wordml/sdtformatlock" xmlns:w16se="http://schemas.microsoft.com/office/word/2015/wordml/symex" xmlns:wpg="http://schemas.microsoft.com/office/word/2010/wordprocessingGroup" xmlns:wpi="http://schemas.microsoft.com/office/word/2010/wordprocessingInk" xmlns:wne="http://schemas.microsoft.com/office/word/2006/wordml" xmlns:wps="http://schemas.microsoft.com/office/word/2010/wordprocessingShape" mc:Ignorable="w14 w15 w16se w16cid w16 w16cex w16sdtdh w16sdtfl w16du wp14">
   <w:body>
     <w:p>
       <w:pPr>
@@ -335,15 +335,15 @@
           <w:sz w:val="24"/>
           <w:szCs w:val="24"/>
         </w:rPr>
-        <w:t>Trụ sở chính:</w:t>
-      </w:r>
-      <w:r>
-        <w:rPr>
-          <w:rFonts w:ascii="Times New Roman" w:eastAsia="Times New Roman" w:hAnsi="Times New Roman" w:cs="Times New Roman"/>
-          <w:sz w:val="24"/>
-          <w:szCs w:val="24"/>
-        </w:rPr>
-        <w:t xml:space="preserve"> Số 5, Đại lộ Hòa Bình, P. Tân An, Q. Ninh Kiều, TP. Cần Thơ.</w:t>
+        <w:t>Khu I:</w:t>
+      </w:r>
+      <w:r>
+        <w:rPr>
+          <w:rFonts w:ascii="Times New Roman" w:eastAsia="Times New Roman" w:hAnsi="Times New Roman" w:cs="Times New Roman"/>
+          <w:sz w:val="24"/>
+          <w:szCs w:val="24"/>
+        </w:rPr>
+        <w:t xml:space="preserve"> Số 411, đường 30/4, P. Hưng Lợi, Q. Ninh Kiều, TP. Cần Thơ.</w:t>
       </w:r>
     </w:p>
     <w:p>
@@ -367,15 +367,35 @@
           <w:sz w:val="24"/>
           <w:szCs w:val="24"/>
         </w:rPr>
-        <w:t>Khu I:</w:t>
-      </w:r>
-      <w:r>
-        <w:rPr>
-          <w:rFonts w:ascii="Times New Roman" w:eastAsia="Times New Roman" w:hAnsi="Times New Roman" w:cs="Times New Roman"/>
-          <w:sz w:val="24"/>
-          <w:szCs w:val="24"/>
-        </w:rPr>
-        <w:t xml:space="preserve"> Số 411, đường 30/4, P. Hưng Lợi, Q. Ninh Kiều, TP. Cần Thơ.</w:t>
+        <w:t>Khu II</w:t>
+      </w:r>
+      <w:r>
+        <w:rPr>
+          <w:rFonts w:ascii="Times New Roman" w:eastAsia="Times New Roman" w:hAnsi="Times New Roman" w:cs="Times New Roman"/>
+          <w:b/>
+          <w:bCs/>
+          <w:sz w:val="24"/>
+          <w:szCs w:val="24"/>
+        </w:rPr>
+        <w:t xml:space="preserve"> (trụ sở chính)</w:t>
+      </w:r>
+      <w:r>
+        <w:rPr>
+          <w:rFonts w:ascii="Times New Roman" w:eastAsia="Times New Roman" w:hAnsi="Times New Roman" w:cs="Times New Roman"/>
+          <w:b/>
+          <w:bCs/>
+          <w:sz w:val="24"/>
+          <w:szCs w:val="24"/>
+        </w:rPr>
+        <w:t>:</w:t>
+      </w:r>
+      <w:r>
+        <w:rPr>
+          <w:rFonts w:ascii="Times New Roman" w:eastAsia="Times New Roman" w:hAnsi="Times New Roman" w:cs="Times New Roman"/>
+          <w:sz w:val="24"/>
+          <w:szCs w:val="24"/>
+        </w:rPr>
+        <w:t xml:space="preserve"> Đường 3/2, P. Xuân Khánh, Q. Ninh Kiều, TP. Cần Thơ (Đây là khu vực chính và lớn nhất).</w:t>
       </w:r>
     </w:p>
     <w:p>
@@ -399,15 +419,15 @@
           <w:sz w:val="24"/>
           <w:szCs w:val="24"/>
         </w:rPr>
-        <w:t>Khu II:</w:t>
-      </w:r>
-      <w:r>
-        <w:rPr>
-          <w:rFonts w:ascii="Times New Roman" w:eastAsia="Times New Roman" w:hAnsi="Times New Roman" w:cs="Times New Roman"/>
-          <w:sz w:val="24"/>
-          <w:szCs w:val="24"/>
-        </w:rPr>
-        <w:t xml:space="preserve"> Đường 3/2, P. Xuân Khánh, Q. Ninh Kiều, TP. Cần Thơ (Đây là khu vực chính và lớn nhất).</w:t>
+        <w:t>Khu III:</w:t>
+      </w:r>
+      <w:r>
+        <w:rPr>
+          <w:rFonts w:ascii="Times New Roman" w:eastAsia="Times New Roman" w:hAnsi="Times New Roman" w:cs="Times New Roman"/>
+          <w:sz w:val="24"/>
+          <w:szCs w:val="24"/>
+        </w:rPr>
+        <w:t xml:space="preserve"> Số 1, Lý Tự Trọng, P. An Phú, Q. Ninh Kiều, TP. Cần Thơ.</w:t>
       </w:r>
     </w:p>
     <w:p>
@@ -431,38 +451,6 @@
           <w:sz w:val="24"/>
           <w:szCs w:val="24"/>
         </w:rPr>
-        <w:t>Khu III:</w:t>
-      </w:r>
-      <w:r>
-        <w:rPr>
-          <w:rFonts w:ascii="Times New Roman" w:eastAsia="Times New Roman" w:hAnsi="Times New Roman" w:cs="Times New Roman"/>
-          <w:sz w:val="24"/>
-          <w:szCs w:val="24"/>
-        </w:rPr>
-        <w:t xml:space="preserve"> Số 1, Lý Tự Trọng, P. An Phú, Q. Ninh Kiều, TP. Cần Thơ.</w:t>
-      </w:r>
-    </w:p>
-    <w:p>
-      <w:pPr>
-        <w:numPr>
-          <w:ilvl w:val="1"/>
-          <w:numId w:val="1"/>
-        </w:numPr>
-        <w:spacing w:before="100" w:beforeAutospacing="1" w:after="100" w:afterAutospacing="1" w:line="240" w:lineRule="auto"/>
-        <w:rPr>
-          <w:rFonts w:ascii="Times New Roman" w:eastAsia="Times New Roman" w:hAnsi="Times New Roman" w:cs="Times New Roman"/>
-          <w:sz w:val="24"/>
-          <w:szCs w:val="24"/>
-        </w:rPr>
-      </w:pPr>
-      <w:r>
-        <w:rPr>
-          <w:rFonts w:ascii="Times New Roman" w:eastAsia="Times New Roman" w:hAnsi="Times New Roman" w:cs="Times New Roman"/>
-          <w:b/>
-          <w:bCs/>
-          <w:sz w:val="24"/>
-          <w:szCs w:val="24"/>
-        </w:rPr>
         <w:t>Khu Hòa An:</w:t>
       </w:r>
       <w:r>
@@ -843,7 +831,6 @@
           <w:sz w:val="24"/>
           <w:szCs w:val="24"/>
         </w:rPr>
-        <w:lastRenderedPageBreak/>
         <w:t>Chương trình Chất lượng cao (CLC):</w:t>
       </w:r>
       <w:r>
@@ -876,6 +863,7 @@
           <w:sz w:val="24"/>
           <w:szCs w:val="24"/>
         </w:rPr>
+        <w:lastRenderedPageBreak/>
         <w:t>Chương trình Tiên tiến (CTTT):</w:t>
       </w:r>
       <w:r>
@@ -1596,7 +1584,6 @@
           <w:sz w:val="24"/>
           <w:szCs w:val="24"/>
         </w:rPr>
-        <w:lastRenderedPageBreak/>
         <w:t>Học bổng Khuyến khích học tập:</w:t>
       </w:r>
       <w:r>
@@ -1660,6 +1647,7 @@
           <w:sz w:val="24"/>
           <w:szCs w:val="24"/>
         </w:rPr>
+        <w:lastRenderedPageBreak/>
         <w:t>6. Đời Sống Sinh Viên</w:t>
       </w:r>
     </w:p>
@@ -2096,7 +2084,7 @@
 </file>
 
 <file path=word/numbering.xml><?xml version="1.0" encoding="utf-8"?>
-<w:numbering xmlns:wpc="http://schemas.microsoft.com/office/word/2010/wordprocessingCanvas" xmlns:cx="http://schemas.microsoft.com/office/drawing/2014/chartex" xmlns:cx1="http://schemas.microsoft.com/office/drawing/2015/9/8/chartex" xmlns:cx2="http://schemas.microsoft.com/office/drawing/2015/10/21/chartex" xmlns:cx3="http://schemas.microsoft.com/office/drawing/2016/5/9/chartex" xmlns:cx4="http://schemas.microsoft.com/office/drawing/2016/5/10/chartex" xmlns:cx5="http://schemas.microsoft.com/office/drawing/2016/5/11/chartex" xmlns:cx6="http://schemas.microsoft.com/office/drawing/2016/5/12/chartex" xmlns:cx7="http://schemas.microsoft.com/office/drawing/2016/5/13/chartex" xmlns:cx8="http://schemas.microsoft.com/office/drawing/2016/5/14/chartex" xmlns:mc="http://schemas.openxmlformats.org/markup-compatibility/2006" xmlns:aink="http://schemas.microsoft.com/office/drawing/2016/ink" xmlns:am3d="http://schemas.microsoft.com/office/drawing/2017/model3d" xmlns:o="urn:schemas-microsoft-com:office:office" xmlns:r="http://schemas.openxmlformats.org/officeDocument/2006/relationships" xmlns:m="http://schemas.openxmlformats.org/officeDocument/2006/math" xmlns:v="urn:schemas-microsoft-com:vml" xmlns:wp14="http://schemas.microsoft.com/office/word/2010/wordprocessingDrawing" xmlns:wp="http://schemas.openxmlformats.org/drawingml/2006/wordprocessingDrawing" xmlns:w10="urn:schemas-microsoft-com:office:word" xmlns:w="http://schemas.openxmlformats.org/wordprocessingml/2006/main" xmlns:w14="http://schemas.microsoft.com/office/word/2010/wordml" xmlns:w15="http://schemas.microsoft.com/office/word/2012/wordml" xmlns:w16cex="http://schemas.microsoft.com/office/word/2018/wordml/cex" xmlns:w16cid="http://schemas.microsoft.com/office/word/2016/wordml/cid" xmlns:w16="http://schemas.microsoft.com/office/word/2018/wordml" xmlns:w16sdtdh="http://schemas.microsoft.com/office/word/2020/wordml/sdtdatahash" xmlns:w16se="http://schemas.microsoft.com/office/word/2015/wordml/symex" xmlns:wpg="http://schemas.microsoft.com/office/word/2010/wordprocessingGroup" xmlns:wpi="http://schemas.microsoft.com/office/word/2010/wordprocessingInk" xmlns:wne="http://schemas.microsoft.com/office/word/2006/wordml" xmlns:wps="http://schemas.microsoft.com/office/word/2010/wordprocessingShape" mc:Ignorable="w14 w15 w16se w16cid w16 w16cex w16sdtdh wp14">
+<w:numbering xmlns:wpc="http://schemas.microsoft.com/office/word/2010/wordprocessingCanvas" xmlns:cx="http://schemas.microsoft.com/office/drawing/2014/chartex" xmlns:cx1="http://schemas.microsoft.com/office/drawing/2015/9/8/chartex" xmlns:cx2="http://schemas.microsoft.com/office/drawing/2015/10/21/chartex" xmlns:cx3="http://schemas.microsoft.com/office/drawing/2016/5/9/chartex" xmlns:cx4="http://schemas.microsoft.com/office/drawing/2016/5/10/chartex" xmlns:cx5="http://schemas.microsoft.com/office/drawing/2016/5/11/chartex" xmlns:cx6="http://schemas.microsoft.com/office/drawing/2016/5/12/chartex" xmlns:cx7="http://schemas.microsoft.com/office/drawing/2016/5/13/chartex" xmlns:cx8="http://schemas.microsoft.com/office/drawing/2016/5/14/chartex" xmlns:mc="http://schemas.openxmlformats.org/markup-compatibility/2006" xmlns:aink="http://schemas.microsoft.com/office/drawing/2016/ink" xmlns:am3d="http://schemas.microsoft.com/office/drawing/2017/model3d" xmlns:o="urn:schemas-microsoft-com:office:office" xmlns:oel="http://schemas.microsoft.com/office/2019/extlst" xmlns:r="http://schemas.openxmlformats.org/officeDocument/2006/relationships" xmlns:m="http://schemas.openxmlformats.org/officeDocument/2006/math" xmlns:v="urn:schemas-microsoft-com:vml" xmlns:wp14="http://schemas.microsoft.com/office/word/2010/wordprocessingDrawing" xmlns:wp="http://schemas.openxmlformats.org/drawingml/2006/wordprocessingDrawing" xmlns:w10="urn:schemas-microsoft-com:office:word" xmlns:w="http://schemas.openxmlformats.org/wordprocessingml/2006/main" xmlns:w14="http://schemas.microsoft.com/office/word/2010/wordml" xmlns:w15="http://schemas.microsoft.com/office/word/2012/wordml" xmlns:w16cex="http://schemas.microsoft.com/office/word/2018/wordml/cex" xmlns:w16cid="http://schemas.microsoft.com/office/word/2016/wordml/cid" xmlns:w16="http://schemas.microsoft.com/office/word/2018/wordml" xmlns:w16du="http://schemas.microsoft.com/office/word/2023/wordml/word16du" xmlns:w16sdtdh="http://schemas.microsoft.com/office/word/2020/wordml/sdtdatahash" xmlns:w16sdtfl="http://schemas.microsoft.com/office/word/2024/wordml/sdtformatlock" xmlns:w16se="http://schemas.microsoft.com/office/word/2015/wordml/symex" xmlns:wpg="http://schemas.microsoft.com/office/word/2010/wordprocessingGroup" xmlns:wpi="http://schemas.microsoft.com/office/word/2010/wordprocessingInk" xmlns:wne="http://schemas.microsoft.com/office/word/2006/wordml" xmlns:wps="http://schemas.microsoft.com/office/word/2010/wordprocessingShape" mc:Ignorable="w14 w15 w16se w16cid w16 w16cex w16sdtdh w16sdtfl w16du wp14">
   <w:abstractNum w:abstractNumId="0" w15:restartNumberingAfterBreak="0">
     <w:nsid w:val="2A041EBC"/>
     <w:multiLevelType w:val="multilevel"/>
@@ -3140,32 +3128,32 @@
       </w:rPr>
     </w:lvl>
   </w:abstractNum>
-  <w:num w:numId="1">
+  <w:num w:numId="1" w16cid:durableId="1959944872">
     <w:abstractNumId w:val="6"/>
   </w:num>
-  <w:num w:numId="2">
+  <w:num w:numId="2" w16cid:durableId="856239921">
     <w:abstractNumId w:val="1"/>
   </w:num>
-  <w:num w:numId="3">
+  <w:num w:numId="3" w16cid:durableId="313066628">
     <w:abstractNumId w:val="3"/>
   </w:num>
-  <w:num w:numId="4">
+  <w:num w:numId="4" w16cid:durableId="1955600791">
     <w:abstractNumId w:val="5"/>
   </w:num>
-  <w:num w:numId="5">
+  <w:num w:numId="5" w16cid:durableId="567494706">
     <w:abstractNumId w:val="0"/>
   </w:num>
-  <w:num w:numId="6">
+  <w:num w:numId="6" w16cid:durableId="1439063032">
     <w:abstractNumId w:val="2"/>
   </w:num>
-  <w:num w:numId="7">
+  <w:num w:numId="7" w16cid:durableId="814688404">
     <w:abstractNumId w:val="4"/>
   </w:num>
 </w:numbering>
 </file>
 
 <file path=word/styles.xml><?xml version="1.0" encoding="utf-8"?>
-<w:styles xmlns:mc="http://schemas.openxmlformats.org/markup-compatibility/2006" xmlns:r="http://schemas.openxmlformats.org/officeDocument/2006/relationships" xmlns:w="http://schemas.openxmlformats.org/wordprocessingml/2006/main" xmlns:w14="http://schemas.microsoft.com/office/word/2010/wordml" xmlns:w15="http://schemas.microsoft.com/office/word/2012/wordml" xmlns:w16cex="http://schemas.microsoft.com/office/word/2018/wordml/cex" xmlns:w16cid="http://schemas.microsoft.com/office/word/2016/wordml/cid" xmlns:w16="http://schemas.microsoft.com/office/word/2018/wordml" xmlns:w16sdtdh="http://schemas.microsoft.com/office/word/2020/wordml/sdtdatahash" xmlns:w16se="http://schemas.microsoft.com/office/word/2015/wordml/symex" mc:Ignorable="w14 w15 w16se w16cid w16 w16cex w16sdtdh">
+<w:styles xmlns:mc="http://schemas.openxmlformats.org/markup-compatibility/2006" xmlns:r="http://schemas.openxmlformats.org/officeDocument/2006/relationships" xmlns:w="http://schemas.openxmlformats.org/wordprocessingml/2006/main" xmlns:w14="http://schemas.microsoft.com/office/word/2010/wordml" xmlns:w15="http://schemas.microsoft.com/office/word/2012/wordml" xmlns:w16cex="http://schemas.microsoft.com/office/word/2018/wordml/cex" xmlns:w16cid="http://schemas.microsoft.com/office/word/2016/wordml/cid" xmlns:w16="http://schemas.microsoft.com/office/word/2018/wordml" xmlns:w16du="http://schemas.microsoft.com/office/word/2023/wordml/word16du" xmlns:w16sdtdh="http://schemas.microsoft.com/office/word/2020/wordml/sdtdatahash" xmlns:w16sdtfl="http://schemas.microsoft.com/office/word/2024/wordml/sdtformatlock" xmlns:w16se="http://schemas.microsoft.com/office/word/2015/wordml/symex" mc:Ignorable="w14 w15 w16se w16cid w16 w16cex w16sdtdh w16sdtfl w16du">
   <w:docDefaults>
     <w:rPrDefault>
       <w:rPr>

</xml_diff>